<commit_message>
Update pdf with buffer flow description
</commit_message>
<xml_diff>
--- a/hw2.docx
+++ b/hw2.docx
@@ -1173,102 +1173,123 @@
       </w:pPr>
       <w:r>
         <w:tab/>
-        <w:t xml:space="preserve">2.) </w:t>
-      </w:r>
-      <w:r>
-        <w:tab/>
-      </w:r>
-      <w:r>
-        <w:t>Making the offline packet logging online would fix the issue of filling the machine's disk, or deleting old logs could possibly fix it.</w:t>
-      </w:r>
-    </w:p>
-    <w:p>
-      <w:pPr>
-        <w:pStyle w:val="NoSpacing"/>
-        <w:ind w:left="1440" w:hanging="1440"/>
-      </w:pPr>
-      <w:r>
-        <w:tab/>
-      </w:r>
-      <w:r>
-        <w:tab/>
-        <w:t>Use a dual-stack header or implementation to handle both IPv4 and IPv6 packets.</w:t>
-      </w:r>
-    </w:p>
-    <w:p>
-      <w:pPr>
-        <w:pStyle w:val="NoSpacing"/>
-        <w:ind w:left="1440" w:hanging="1440"/>
-      </w:pPr>
-      <w:r>
-        <w:tab/>
-      </w:r>
-      <w:r>
-        <w:tab/>
-        <w:t xml:space="preserve">Verify all inputs that are used to control the program including packet headers for IP and TCP.  </w:t>
-      </w:r>
-    </w:p>
-    <w:p>
-      <w:pPr>
-        <w:pStyle w:val="NoSpacing"/>
-      </w:pPr>
-      <w:r>
-        <w:t>3.)</w:t>
-      </w:r>
-    </w:p>
-    <w:p>
-      <w:pPr>
-        <w:pStyle w:val="NoSpacing"/>
-      </w:pPr>
-      <w:r>
-        <w:tab/>
-        <w:t>See main.py</w:t>
-      </w:r>
-    </w:p>
-    <w:p>
-      <w:pPr>
-        <w:pStyle w:val="NoSpacing"/>
-      </w:pPr>
-      <w:r>
-        <w:t>4.)</w:t>
-      </w:r>
-    </w:p>
-    <w:p>
-      <w:pPr>
-        <w:pStyle w:val="NoSpacing"/>
-        <w:ind w:left="720" w:hanging="720"/>
-      </w:pPr>
-      <w:r>
-        <w:lastRenderedPageBreak/>
-        <w:tab/>
-        <w:t xml:space="preserve">1.) </w:t>
-      </w:r>
-      <w:r>
-        <w:tab/>
-      </w:r>
-      <w:r>
-        <w:t xml:space="preserve">Assuming we know the small business' UDP port for DNS we could forge a DNS response by guessing the valid Query ID from the victim's DNS server NS or A record request.  The forged response could then poison the DNS cache by storing an arbitrary IP address for the domain or even the second level domain name server.  </w:t>
-      </w:r>
-    </w:p>
-    <w:p>
-      <w:pPr>
-        <w:pStyle w:val="NoSpacing"/>
-        <w:ind w:left="720" w:hanging="720"/>
-      </w:pPr>
-      <w:r>
-        <w:tab/>
-      </w:r>
-      <w:r>
-        <w:tab/>
-        <w:t xml:space="preserve">A </w:t>
-      </w:r>
-      <w:r>
-        <w:t>succe</w:t>
+      </w:r>
+      <w:r>
+        <w:tab/>
+        <w:t xml:space="preserve">The way the report buffer is created on line 24 and written to by the payload with a </w:t>
+      </w:r>
+      <w:proofErr w:type="spellStart"/>
+      <w:r>
+        <w:t>memcpy</w:t>
+      </w:r>
+      <w:proofErr w:type="spellEnd"/>
+      <w:r>
+        <w:t xml:space="preserve"> on line 45 appears to be open to an integer overflow attack which with a buffer overflow could lead to arbitrary code execu</w:t>
       </w:r>
       <w:bookmarkStart w:id="0" w:name="_GoBack"/>
       <w:bookmarkEnd w:id="0"/>
       <w:r>
-        <w:t>ssful</w:t>
+        <w:t>tion crashing the IDS, or even maliciously logging packets for an adversary.</w:t>
+      </w:r>
+    </w:p>
+    <w:p>
+      <w:pPr>
+        <w:pStyle w:val="NoSpacing"/>
+        <w:ind w:left="1440" w:hanging="1440"/>
+      </w:pPr>
+      <w:r>
+        <w:tab/>
+        <w:t xml:space="preserve">2.) </w:t>
+      </w:r>
+      <w:r>
+        <w:tab/>
+      </w:r>
+      <w:r>
+        <w:t>Making the offline packet logging online would fix the issue of filling the machine's disk, or deleting old logs could possibly fix it.</w:t>
+      </w:r>
+    </w:p>
+    <w:p>
+      <w:pPr>
+        <w:pStyle w:val="NoSpacing"/>
+        <w:ind w:left="1440" w:hanging="1440"/>
+      </w:pPr>
+      <w:r>
+        <w:tab/>
+      </w:r>
+      <w:r>
+        <w:tab/>
+        <w:t>Use a dual-stack header or implementation to handle both IPv4 and IPv6 packets.</w:t>
+      </w:r>
+    </w:p>
+    <w:p>
+      <w:pPr>
+        <w:pStyle w:val="NoSpacing"/>
+        <w:ind w:left="1440" w:hanging="1440"/>
+      </w:pPr>
+      <w:r>
+        <w:lastRenderedPageBreak/>
+        <w:tab/>
+      </w:r>
+      <w:r>
+        <w:tab/>
+        <w:t xml:space="preserve">Verify all inputs that are used to control the program including packet headers for IP and TCP.  </w:t>
+      </w:r>
+    </w:p>
+    <w:p>
+      <w:pPr>
+        <w:pStyle w:val="NoSpacing"/>
+      </w:pPr>
+      <w:r>
+        <w:t>3.)</w:t>
+      </w:r>
+    </w:p>
+    <w:p>
+      <w:pPr>
+        <w:pStyle w:val="NoSpacing"/>
+      </w:pPr>
+      <w:r>
+        <w:tab/>
+        <w:t>See main.py</w:t>
+      </w:r>
+    </w:p>
+    <w:p>
+      <w:pPr>
+        <w:pStyle w:val="NoSpacing"/>
+      </w:pPr>
+      <w:r>
+        <w:t>4.)</w:t>
+      </w:r>
+    </w:p>
+    <w:p>
+      <w:pPr>
+        <w:pStyle w:val="NoSpacing"/>
+        <w:ind w:left="720" w:hanging="720"/>
+      </w:pPr>
+      <w:r>
+        <w:tab/>
+        <w:t xml:space="preserve">1.) </w:t>
+      </w:r>
+      <w:r>
+        <w:tab/>
+      </w:r>
+      <w:r>
+        <w:t xml:space="preserve">Assuming we know the small business' UDP port for DNS we could forge a DNS response by guessing the valid Query ID from the victim's DNS server NS or A record request.  The forged response could then poison the DNS cache by storing an arbitrary IP address for the domain or even the second level domain name server.  </w:t>
+      </w:r>
+    </w:p>
+    <w:p>
+      <w:pPr>
+        <w:pStyle w:val="NoSpacing"/>
+        <w:ind w:left="720" w:hanging="720"/>
+      </w:pPr>
+      <w:r>
+        <w:tab/>
+      </w:r>
+      <w:r>
+        <w:tab/>
+        <w:t xml:space="preserve">A </w:t>
+      </w:r>
+      <w:r>
+        <w:t>successful</w:t>
       </w:r>
       <w:r>
         <w:t xml:space="preserve"> DNS cache poisoning attack would enable the attacker to point any specific website visited by the victim to an arbitrary IP address if the attacker knew the website visited, or second level domain visited.  This could be used download some malware </w:t>

</xml_diff>